<commit_message>
Remove mention of WYD at Fatima
</commit_message>
<xml_diff>
--- a/rebuke.docx
+++ b/rebuke.docx
@@ -13223,7 +13223,16 @@
         <w:jc w:val="left"/>
       </w:pPr>
       <w:r>
-        <w:t xml:space="preserve">Instead of holding the 2023 WYD at the religious center of Fatima, you held it 60 miles away, at Lisbon, the Communist </w:t>
+        <w:t>H</w:t>
+      </w:r>
+      <w:r>
+        <w:t>olding the 2023</w:t>
+      </w:r>
+      <w:r>
+        <w:t xml:space="preserve"> World Youth Day </w:t>
+      </w:r>
+      <w:r>
+        <w:t xml:space="preserve">at Lisbon, the Communist </w:t>
       </w:r>
       <w:r>
         <w:t>center of</w:t>
@@ -13293,8 +13302,13 @@
         <w:jc w:val="left"/>
       </w:pPr>
       <w:r>
-        <w:lastRenderedPageBreak/>
-        <w:t>the 2023 Bilderberger meeting</w:t>
+        <w:t>the same general place as the Bi</w:t>
+      </w:r>
+      <w:r>
+        <w:t>lderberger meeting</w:t>
+      </w:r>
+      <w:r>
+        <w:t>, as is custom</w:t>
       </w:r>
       <w:r>
         <w:t>.</w:t>
@@ -13319,6 +13333,7 @@
         <w:jc w:val="left"/>
       </w:pPr>
       <w:r>
+        <w:lastRenderedPageBreak/>
         <w:t>Yet however, you did, finally, definitively, consecrate Russia to her Immaculate Heart, and for this we praise you.</w:t>
       </w:r>
       <w:r>
@@ -14175,50 +14190,53 @@
         <w:jc w:val="left"/>
       </w:pPr>
       <w:r>
+        <w:t>Pope Francis, you have not only</w:t>
+      </w:r>
+      <w:r>
+        <w:t xml:space="preserve"> “seat[ed] the most despised</w:t>
+      </w:r>
+      <w:r>
+        <w:t>,</w:t>
+      </w:r>
+      <w:r>
+        <w:t>”</w:t>
+      </w:r>
+      <w:r>
+        <w:t xml:space="preserve"> </w:t>
+      </w:r>
+      <w:r>
+        <w:t>i.e.</w:t>
+      </w:r>
+      <w:r>
+        <w:t xml:space="preserve"> Biblical Publicans,</w:t>
+      </w:r>
+      <w:r>
+        <w:t xml:space="preserve"> </w:t>
+      </w:r>
+      <w:r>
+        <w:t>earthly U.N. bureaucrats</w:t>
+      </w:r>
+      <w:r>
+        <w:t xml:space="preserve">, people who often have no respect for our religion, </w:t>
+      </w:r>
+      <w:r>
+        <w:t>in the judgment-seat</w:t>
+      </w:r>
+      <w:r>
+        <w:t>s</w:t>
+      </w:r>
+      <w:r>
+        <w:t xml:space="preserve"> of the</w:t>
+      </w:r>
+      <w:r>
+        <w:t xml:space="preserve"> “Church,” i.e. in the</w:t>
+      </w:r>
+      <w:r>
+        <w:t xml:space="preserve"> Roman Curia, but you have </w:t>
+      </w:r>
+      <w:r>
         <w:lastRenderedPageBreak/>
-        <w:t>Pope Francis, you have not only</w:t>
-      </w:r>
-      <w:r>
-        <w:t xml:space="preserve"> “seat[ed] the most despised</w:t>
-      </w:r>
-      <w:r>
-        <w:t>,</w:t>
-      </w:r>
-      <w:r>
-        <w:t>”</w:t>
-      </w:r>
-      <w:r>
-        <w:t xml:space="preserve"> </w:t>
-      </w:r>
-      <w:r>
-        <w:t>i.e.</w:t>
-      </w:r>
-      <w:r>
-        <w:t xml:space="preserve"> Biblical Publicans,</w:t>
-      </w:r>
-      <w:r>
-        <w:t xml:space="preserve"> </w:t>
-      </w:r>
-      <w:r>
-        <w:t>earthly U.N. bureaucrats</w:t>
-      </w:r>
-      <w:r>
-        <w:t xml:space="preserve">, people who often have no respect for our religion, </w:t>
-      </w:r>
-      <w:r>
-        <w:t>in the judgment-seat</w:t>
-      </w:r>
-      <w:r>
-        <w:t>s</w:t>
-      </w:r>
-      <w:r>
-        <w:t xml:space="preserve"> of the</w:t>
-      </w:r>
-      <w:r>
-        <w:t xml:space="preserve"> “Church,” i.e. in the</w:t>
-      </w:r>
-      <w:r>
-        <w:t xml:space="preserve"> Roman Curia, but you have then gone and added incompetence to</w:t>
+        <w:t>then gone and added incompetence to</w:t>
       </w:r>
       <w:r>
         <w:t xml:space="preserve"> this</w:t>
@@ -14532,7 +14550,6 @@
         <w:rPr>
           <w:rStyle w:val="Head"/>
         </w:rPr>
-        <w:lastRenderedPageBreak/>
         <w:t>Encouraged the Fruitless</w:t>
       </w:r>
       <w:r>
@@ -14564,6 +14581,7 @@
         <w:jc w:val="left"/>
       </w:pPr>
       <w:r>
+        <w:lastRenderedPageBreak/>
         <w:t xml:space="preserve">But your most destructive abdication of authority, in real terms, has been </w:t>
       </w:r>
       <w:r>
@@ -15429,7 +15447,6 @@
         <w:jc w:val="left"/>
       </w:pPr>
       <w:r>
-        <w:lastRenderedPageBreak/>
         <w:t xml:space="preserve">encourages a dialectical </w:t>
       </w:r>
       <w:r>
@@ -15492,6 +15509,7 @@
           <w:i/>
           <w:iCs/>
         </w:rPr>
+        <w:lastRenderedPageBreak/>
         <w:t>atheistically</w:t>
       </w:r>
       <w:r>
@@ -16172,7 +16190,6 @@
         <w:jc w:val="left"/>
       </w:pPr>
       <w:r>
-        <w:lastRenderedPageBreak/>
         <w:t>t</w:t>
       </w:r>
       <w:r>
@@ -16217,7 +16234,15 @@
           <w:i/>
           <w:iCs/>
         </w:rPr>
-        <w:t xml:space="preserve">to the overall demands of the Gospel. It can also recognize with sincerity and honesty what for now is the most generous response which can be given to God, and come to see with a certain moral security that </w:t>
+        <w:t xml:space="preserve">to the overall demands of the Gospel. It can also recognize with sincerity and honesty </w:t>
+      </w:r>
+      <w:r>
+        <w:rPr>
+          <w:i/>
+          <w:iCs/>
+        </w:rPr>
+        <w:lastRenderedPageBreak/>
+        <w:t xml:space="preserve">what for now is the most generous response which can be given to God, and come to see with a certain moral security that </w:t>
       </w:r>
       <w:r>
         <w:rPr>
@@ -16854,17 +16879,20 @@
         <w:jc w:val="left"/>
       </w:pPr>
       <w:r>
+        <w:t>That the Catechism’s mention of the “mitigating factors” of “affective immaturity, force of acquired habit, conditions of anxiety or other psychological or social factors that lessen or even extenuate moral culpability,”</w:t>
+      </w:r>
+      <w:r>
+        <w:rPr>
+          <w:rStyle w:val="FootnoteReference"/>
+        </w:rPr>
+        <w:footnoteReference w:id="268"/>
+      </w:r>
+      <w:r>
+        <w:t xml:space="preserve"> mentioned in a paragraph on self-masturbation, which is not always known to be sinful, has any force </w:t>
+      </w:r>
+      <w:r>
         <w:lastRenderedPageBreak/>
-        <w:t>That the Catechism’s mention of the “mitigating factors” of “affective immaturity, force of acquired habit, conditions of anxiety or other psychological or social factors that lessen or even extenuate moral culpability,”</w:t>
-      </w:r>
-      <w:r>
-        <w:rPr>
-          <w:rStyle w:val="FootnoteReference"/>
-        </w:rPr>
-        <w:footnoteReference w:id="268"/>
-      </w:r>
-      <w:r>
-        <w:t xml:space="preserve"> mentioned in a paragraph on self-masturbation, which is not always known to be sinful, has any force whatsoever in regard to a </w:t>
+        <w:t xml:space="preserve">whatsoever in regard to a </w:t>
       </w:r>
       <w:r>
         <w:t xml:space="preserve">couple’s </w:t>
@@ -17370,53 +17398,56 @@
         <w:jc w:val="left"/>
       </w:pPr>
       <w:r>
+        <w:t>It was obviously written by a spineless person pretending to be a pastor</w:t>
+      </w:r>
+      <w:r>
+        <w:t xml:space="preserve">, attempting to sound like </w:t>
+      </w:r>
+      <w:r>
+        <w:t xml:space="preserve">the </w:t>
+      </w:r>
+      <w:r>
+        <w:t>p</w:t>
+      </w:r>
+      <w:r>
+        <w:t xml:space="preserve">sychological </w:t>
+      </w:r>
+      <w:r>
+        <w:t>m</w:t>
+      </w:r>
+      <w:r>
+        <w:t>aster</w:t>
+      </w:r>
+      <w:r>
+        <w:t xml:space="preserve"> who was </w:t>
+      </w:r>
+      <w:r>
+        <w:t>Pope John Paul II</w:t>
+      </w:r>
+      <w:r>
+        <w:t xml:space="preserve">, and succeeds at nothing except perhaps in telegraphing this entire </w:t>
+      </w:r>
+      <w:r>
+        <w:t>p</w:t>
+      </w:r>
+      <w:r>
+        <w:t xml:space="preserve">apacy’s Modus Operandi, </w:t>
+      </w:r>
+      <w:r>
+        <w:t xml:space="preserve">thus explaining </w:t>
+      </w:r>
+      <w:r>
+        <w:t>why it is as catastrophic as it is</w:t>
+      </w:r>
+      <w:r>
+        <w:t>.</w:t>
+      </w:r>
+      <w:r>
+        <w:t xml:space="preserve">  It leaves behind nothing but the greatest sadness, at so </w:t>
+      </w:r>
+      <w:r>
         <w:lastRenderedPageBreak/>
-        <w:t>It was obviously written by a spineless person pretending to be a pastor</w:t>
-      </w:r>
-      <w:r>
-        <w:t xml:space="preserve">, attempting to sound like </w:t>
-      </w:r>
-      <w:r>
-        <w:t xml:space="preserve">the </w:t>
-      </w:r>
-      <w:r>
-        <w:t>p</w:t>
-      </w:r>
-      <w:r>
-        <w:t xml:space="preserve">sychological </w:t>
-      </w:r>
-      <w:r>
-        <w:t>m</w:t>
-      </w:r>
-      <w:r>
-        <w:t>aster</w:t>
-      </w:r>
-      <w:r>
-        <w:t xml:space="preserve"> who was </w:t>
-      </w:r>
-      <w:r>
-        <w:t>Pope John Paul II</w:t>
-      </w:r>
-      <w:r>
-        <w:t xml:space="preserve">, and succeeds at nothing except perhaps in telegraphing this entire </w:t>
-      </w:r>
-      <w:r>
-        <w:t>p</w:t>
-      </w:r>
-      <w:r>
-        <w:t xml:space="preserve">apacy’s Modus Operandi, </w:t>
-      </w:r>
-      <w:r>
-        <w:t xml:space="preserve">thus explaining </w:t>
-      </w:r>
-      <w:r>
-        <w:t>why it is as catastrophic as it is</w:t>
-      </w:r>
-      <w:r>
-        <w:t>.</w:t>
-      </w:r>
-      <w:r>
-        <w:t xml:space="preserve">  It leaves behind nothing but the greatest sadness, at so sudden and great a fall into oblivion.</w:t>
+        <w:t>sudden and great a fall into oblivion.</w:t>
       </w:r>
       <w:r>
         <w:t xml:space="preserve">  Small wonder then, that four of your Cardinals immediately issued 5 “Dubia” to it, basically accusing it of being “</w:t>
@@ -17910,7 +17941,6 @@
         <w:jc w:val="left"/>
       </w:pPr>
       <w:r>
-        <w:lastRenderedPageBreak/>
         <w:t>All Paganisms, including New Age, Hinduism,</w:t>
       </w:r>
       <w:r>
@@ -17948,6 +17978,7 @@
         <w:jc w:val="left"/>
       </w:pPr>
       <w:r>
+        <w:lastRenderedPageBreak/>
         <w:t xml:space="preserve">All objects connected with the above worship, including </w:t>
       </w:r>
       <w:r>
@@ -19859,8 +19890,16 @@
         <w:jc w:val="left"/>
       </w:pPr>
       <w:r>
-        <w:t>See online version at RebukeFrancis.com</w:t>
-      </w:r>
+        <w:t xml:space="preserve">See online version at </w:t>
+      </w:r>
+      <w:hyperlink r:id="rId9" w:history="1">
+        <w:r>
+          <w:rPr>
+            <w:rStyle w:val="Hyperlink"/>
+          </w:rPr>
+          <w:t>RebukeFrancis.com</w:t>
+        </w:r>
+      </w:hyperlink>
     </w:p>
     <w:sectPr>
       <w:type w:val="continuous"/>

</xml_diff>